<commit_message>
Add exam files and solutions.
</commit_message>
<xml_diff>
--- a/C# Advanced/Exam 14.10.2018/04. Cups and Bottles_Problem Description.docx
+++ b/C# Advanced/Exam 14.10.2018/04. Cups and Bottles_Problem Description.docx
@@ -1149,7 +1149,21 @@
                 <w:rStyle w:val="Strong"/>
                 <w:b w:val="0"/>
               </w:rPr>
-              <w:t xml:space="preserve">liters of </w:t>
+              <w:t>lit</w:t>
+            </w:r>
+            <w:r>
+              <w:rPr>
+                <w:rStyle w:val="Strong"/>
+                <w:b w:val="0"/>
+              </w:rPr>
+              <w:t>t</w:t>
+            </w:r>
+            <w:r>
+              <w:rPr>
+                <w:rStyle w:val="Strong"/>
+                <w:b w:val="0"/>
+              </w:rPr>
+              <w:t xml:space="preserve">ers of </w:t>
             </w:r>
             <w:r>
               <w:rPr>
@@ -1566,6 +1580,8 @@
                 <w:lang w:val="en-US"/>
               </w:rPr>
             </w:pPr>
+            <w:bookmarkStart w:id="1" w:name="_GoBack"/>
+            <w:bookmarkEnd w:id="1"/>
           </w:p>
           <w:p>
             <w:pPr>
@@ -1667,7 +1683,6 @@
                 <w:b w:val="0"/>
               </w:rPr>
             </w:pPr>
-            <w:bookmarkStart w:id="1" w:name="_GoBack" w:colFirst="0" w:colLast="1"/>
             <w:r>
               <w:rPr>
                 <w:rStyle w:val="Strong"/>
@@ -1736,7 +1751,21 @@
                 <w:rStyle w:val="Strong"/>
                 <w:b w:val="0"/>
               </w:rPr>
-              <w:t>Wasted liters of water</w:t>
+              <w:t>Wasted lit</w:t>
+            </w:r>
+            <w:r>
+              <w:rPr>
+                <w:rStyle w:val="Strong"/>
+                <w:b w:val="0"/>
+              </w:rPr>
+              <w:t>t</w:t>
+            </w:r>
+            <w:r>
+              <w:rPr>
+                <w:rStyle w:val="Strong"/>
+                <w:b w:val="0"/>
+              </w:rPr>
+              <w:t>ers of water</w:t>
             </w:r>
             <w:r>
               <w:rPr>
@@ -1860,7 +1889,21 @@
                 <w:rStyle w:val="Strong"/>
                 <w:b w:val="0"/>
               </w:rPr>
-              <w:t>Wasted liters of water</w:t>
+              <w:t>Wasted lit</w:t>
+            </w:r>
+            <w:r>
+              <w:rPr>
+                <w:rStyle w:val="Strong"/>
+                <w:b w:val="0"/>
+              </w:rPr>
+              <w:t>t</w:t>
+            </w:r>
+            <w:r>
+              <w:rPr>
+                <w:rStyle w:val="Strong"/>
+                <w:b w:val="0"/>
+              </w:rPr>
+              <w:t>ers of water</w:t>
             </w:r>
             <w:r>
               <w:rPr>
@@ -1894,7 +1937,6 @@
           </w:p>
         </w:tc>
       </w:tr>
-      <w:bookmarkEnd w:id="1"/>
     </w:tbl>
     <w:p>
       <w:pPr>
@@ -2871,7 +2913,7 @@
                           <wp:extent cx="201930" cy="201930"/>
                           <wp:effectExtent l="0" t="0" r="7620" b="7620"/>
                           <wp:docPr id="12" name="Picture 12">
-                            <a:hlinkClick xmlns:a="http://schemas.openxmlformats.org/drawingml/2006/main" r:id="rId3"/>
+                            <a:hlinkClick xmlns:a="http://schemas.openxmlformats.org/drawingml/2006/main" r:id="rId24"/>
                           </wp:docPr>
                           <wp:cNvGraphicFramePr>
                             <a:graphicFrameLocks xmlns:a="http://schemas.openxmlformats.org/drawingml/2006/main" noChangeAspect="1"/>
@@ -2881,14 +2923,14 @@
                               <pic:pic xmlns:pic="http://schemas.openxmlformats.org/drawingml/2006/picture">
                                 <pic:nvPicPr>
                                   <pic:cNvPr id="0" name="Picture 19">
-                                    <a:hlinkClick r:id="rId3"/>
+                                    <a:hlinkClick r:id="rId24"/>
                                   </pic:cNvPr>
                                   <pic:cNvPicPr>
                                     <a:picLocks noChangeAspect="1" noChangeArrowheads="1"/>
                                   </pic:cNvPicPr>
                                 </pic:nvPicPr>
                                 <pic:blipFill>
-                                  <a:blip r:embed="rId5">
+                                  <a:blip r:embed="rId25">
                                     <a:extLst>
                                       <a:ext uri="{28A0092B-C50C-407E-A947-70E740481C1C}">
                                         <a14:useLocalDpi xmlns:a14="http://schemas.microsoft.com/office/drawing/2010/main" val="0"/>
@@ -2946,7 +2988,7 @@
                           <wp:extent cx="201930" cy="201930"/>
                           <wp:effectExtent l="0" t="0" r="7620" b="7620"/>
                           <wp:docPr id="14" name="Picture 14">
-                            <a:hlinkClick xmlns:a="http://schemas.openxmlformats.org/drawingml/2006/main" r:id="rId6"/>
+                            <a:hlinkClick xmlns:a="http://schemas.openxmlformats.org/drawingml/2006/main" r:id="rId26"/>
                           </wp:docPr>
                           <wp:cNvGraphicFramePr>
                             <a:graphicFrameLocks xmlns:a="http://schemas.openxmlformats.org/drawingml/2006/main" noChangeAspect="1"/>
@@ -2956,14 +2998,14 @@
                               <pic:pic xmlns:pic="http://schemas.openxmlformats.org/drawingml/2006/picture">
                                 <pic:nvPicPr>
                                   <pic:cNvPr id="14" name="Picture 14">
-                                    <a:hlinkClick r:id="rId6"/>
+                                    <a:hlinkClick r:id="rId26"/>
                                   </pic:cNvPr>
                                   <pic:cNvPicPr>
                                     <a:picLocks noChangeAspect="1" noChangeArrowheads="1"/>
                                   </pic:cNvPicPr>
                                 </pic:nvPicPr>
                                 <pic:blipFill>
-                                  <a:blip r:embed="rId7">
+                                  <a:blip r:embed="rId27">
                                     <a:extLst>
                                       <a:ext uri="{28A0092B-C50C-407E-A947-70E740481C1C}">
                                         <a14:useLocalDpi xmlns:a14="http://schemas.microsoft.com/office/drawing/2010/main" val="0"/>
@@ -3013,7 +3055,7 @@
                           <wp:extent cx="201930" cy="201930"/>
                           <wp:effectExtent l="0" t="0" r="7620" b="7620"/>
                           <wp:docPr id="18" name="Picture 18" title="Software University @ Facebook">
-                            <a:hlinkClick xmlns:a="http://schemas.openxmlformats.org/drawingml/2006/main" r:id="rId8"/>
+                            <a:hlinkClick xmlns:a="http://schemas.openxmlformats.org/drawingml/2006/main" r:id="rId28"/>
                           </wp:docPr>
                           <wp:cNvGraphicFramePr/>
                           <a:graphic xmlns:a="http://schemas.openxmlformats.org/drawingml/2006/main">
@@ -3021,12 +3063,12 @@
                               <pic:pic xmlns:pic="http://schemas.openxmlformats.org/drawingml/2006/picture">
                                 <pic:nvPicPr>
                                   <pic:cNvPr id="18" name="Picture 18" title="Software University @ Facebook">
-                                    <a:hlinkClick r:id="rId8"/>
+                                    <a:hlinkClick r:id="rId28"/>
                                   </pic:cNvPr>
                                   <pic:cNvPicPr/>
                                 </pic:nvPicPr>
                                 <pic:blipFill>
-                                  <a:blip r:embed="rId9"/>
+                                  <a:blip r:embed="rId29"/>
                                   <a:stretch>
                                     <a:fillRect/>
                                   </a:stretch>
@@ -3065,7 +3107,7 @@
                           <wp:extent cx="201930" cy="201930"/>
                           <wp:effectExtent l="0" t="0" r="7620" b="7620"/>
                           <wp:docPr id="15" name="Picture 15" title="Software University @ Twitter">
-                            <a:hlinkClick xmlns:a="http://schemas.openxmlformats.org/drawingml/2006/main" r:id="rId10"/>
+                            <a:hlinkClick xmlns:a="http://schemas.openxmlformats.org/drawingml/2006/main" r:id="rId30"/>
                           </wp:docPr>
                           <wp:cNvGraphicFramePr/>
                           <a:graphic xmlns:a="http://schemas.openxmlformats.org/drawingml/2006/main">
@@ -3073,12 +3115,12 @@
                               <pic:pic xmlns:pic="http://schemas.openxmlformats.org/drawingml/2006/picture">
                                 <pic:nvPicPr>
                                   <pic:cNvPr id="15" name="Picture 15" title="Software University @ Twitter">
-                                    <a:hlinkClick r:id="rId10"/>
+                                    <a:hlinkClick r:id="rId30"/>
                                   </pic:cNvPr>
                                   <pic:cNvPicPr/>
                                 </pic:nvPicPr>
                                 <pic:blipFill>
-                                  <a:blip r:embed="rId11"/>
+                                  <a:blip r:embed="rId31"/>
                                   <a:stretch>
                                     <a:fillRect/>
                                   </a:stretch>
@@ -3117,7 +3159,7 @@
                           <wp:extent cx="201930" cy="201930"/>
                           <wp:effectExtent l="0" t="0" r="7620" b="7620"/>
                           <wp:docPr id="13" name="Picture 13" title="Software University @ YouTube">
-                            <a:hlinkClick xmlns:a="http://schemas.openxmlformats.org/drawingml/2006/main" r:id="rId12"/>
+                            <a:hlinkClick xmlns:a="http://schemas.openxmlformats.org/drawingml/2006/main" r:id="rId32"/>
                           </wp:docPr>
                           <wp:cNvGraphicFramePr/>
                           <a:graphic xmlns:a="http://schemas.openxmlformats.org/drawingml/2006/main">
@@ -3125,12 +3167,12 @@
                               <pic:pic xmlns:pic="http://schemas.openxmlformats.org/drawingml/2006/picture">
                                 <pic:nvPicPr>
                                   <pic:cNvPr id="13" name="Picture 13" title="Software University @ YouTube">
-                                    <a:hlinkClick r:id="rId12"/>
+                                    <a:hlinkClick r:id="rId32"/>
                                   </pic:cNvPr>
                                   <pic:cNvPicPr/>
                                 </pic:nvPicPr>
                                 <pic:blipFill>
-                                  <a:blip r:embed="rId13"/>
+                                  <a:blip r:embed="rId33"/>
                                   <a:stretch>
                                     <a:fillRect/>
                                   </a:stretch>
@@ -3169,7 +3211,7 @@
                           <wp:extent cx="201930" cy="201930"/>
                           <wp:effectExtent l="0" t="0" r="7620" b="7620"/>
                           <wp:docPr id="11" name="Picture 11">
-                            <a:hlinkClick xmlns:a="http://schemas.openxmlformats.org/drawingml/2006/main" r:id="rId14"/>
+                            <a:hlinkClick xmlns:a="http://schemas.openxmlformats.org/drawingml/2006/main" r:id="rId34"/>
                           </wp:docPr>
                           <wp:cNvGraphicFramePr>
                             <a:graphicFrameLocks xmlns:a="http://schemas.openxmlformats.org/drawingml/2006/main" noChangeAspect="1"/>
@@ -3179,14 +3221,14 @@
                               <pic:pic xmlns:pic="http://schemas.openxmlformats.org/drawingml/2006/picture">
                                 <pic:nvPicPr>
                                   <pic:cNvPr id="0" name="Picture 12">
-                                    <a:hlinkClick r:id="rId14"/>
+                                    <a:hlinkClick r:id="rId34"/>
                                   </pic:cNvPr>
                                   <pic:cNvPicPr>
                                     <a:picLocks noChangeAspect="1" noChangeArrowheads="1"/>
                                   </pic:cNvPicPr>
                                 </pic:nvPicPr>
                                 <pic:blipFill>
-                                  <a:blip r:embed="rId15">
+                                  <a:blip r:embed="rId35">
                                     <a:extLst>
                                       <a:ext uri="{28A0092B-C50C-407E-A947-70E740481C1C}">
                                         <a14:useLocalDpi xmlns:a14="http://schemas.microsoft.com/office/drawing/2010/main" val="0"/>
@@ -3236,7 +3278,7 @@
                           <wp:extent cx="198120" cy="198120"/>
                           <wp:effectExtent l="0" t="0" r="0" b="0"/>
                           <wp:docPr id="10" name="Picture 10">
-                            <a:hlinkClick xmlns:a="http://schemas.openxmlformats.org/drawingml/2006/main" r:id="rId16"/>
+                            <a:hlinkClick xmlns:a="http://schemas.openxmlformats.org/drawingml/2006/main" r:id="rId36"/>
                           </wp:docPr>
                           <wp:cNvGraphicFramePr>
                             <a:graphicFrameLocks xmlns:a="http://schemas.openxmlformats.org/drawingml/2006/main" noChangeAspect="1"/>
@@ -3246,14 +3288,14 @@
                               <pic:pic xmlns:pic="http://schemas.openxmlformats.org/drawingml/2006/picture">
                                 <pic:nvPicPr>
                                   <pic:cNvPr id="10" name="Picture 10">
-                                    <a:hlinkClick r:id="rId16"/>
+                                    <a:hlinkClick r:id="rId36"/>
                                   </pic:cNvPr>
                                   <pic:cNvPicPr>
                                     <a:picLocks noChangeAspect="1" noChangeArrowheads="1"/>
                                   </pic:cNvPicPr>
                                 </pic:nvPicPr>
                                 <pic:blipFill>
-                                  <a:blip r:embed="rId17">
+                                  <a:blip r:embed="rId37">
                                     <a:extLst>
                                       <a:ext uri="{28A0092B-C50C-407E-A947-70E740481C1C}">
                                         <a14:useLocalDpi xmlns:a14="http://schemas.microsoft.com/office/drawing/2010/main" val="0"/>
@@ -3303,7 +3345,7 @@
                           <wp:extent cx="201930" cy="201930"/>
                           <wp:effectExtent l="0" t="0" r="7620" b="7620"/>
                           <wp:docPr id="9" name="Picture 9">
-                            <a:hlinkClick xmlns:a="http://schemas.openxmlformats.org/drawingml/2006/main" r:id="rId18"/>
+                            <a:hlinkClick xmlns:a="http://schemas.openxmlformats.org/drawingml/2006/main" r:id="rId38"/>
                           </wp:docPr>
                           <wp:cNvGraphicFramePr>
                             <a:graphicFrameLocks xmlns:a="http://schemas.openxmlformats.org/drawingml/2006/main" noChangeAspect="1"/>
@@ -3313,14 +3355,14 @@
                               <pic:pic xmlns:pic="http://schemas.openxmlformats.org/drawingml/2006/picture">
                                 <pic:nvPicPr>
                                   <pic:cNvPr id="0" name="Picture 9">
-                                    <a:hlinkClick r:id="rId18"/>
+                                    <a:hlinkClick r:id="rId38"/>
                                   </pic:cNvPr>
                                   <pic:cNvPicPr>
                                     <a:picLocks noChangeAspect="1" noChangeArrowheads="1"/>
                                   </pic:cNvPicPr>
                                 </pic:nvPicPr>
                                 <pic:blipFill>
-                                  <a:blip r:embed="rId19">
+                                  <a:blip r:embed="rId39">
                                     <a:extLst>
                                       <a:ext uri="{28A0092B-C50C-407E-A947-70E740481C1C}">
                                         <a14:useLocalDpi xmlns:a14="http://schemas.microsoft.com/office/drawing/2010/main" val="0"/>
@@ -3370,7 +3412,7 @@
                           <wp:extent cx="201930" cy="201930"/>
                           <wp:effectExtent l="0" t="0" r="7620" b="7620"/>
                           <wp:docPr id="8" name="Picture 8" title="Software University: Email Us">
-                            <a:hlinkClick xmlns:a="http://schemas.openxmlformats.org/drawingml/2006/main" r:id="rId20"/>
+                            <a:hlinkClick xmlns:a="http://schemas.openxmlformats.org/drawingml/2006/main" r:id="rId40"/>
                           </wp:docPr>
                           <wp:cNvGraphicFramePr/>
                           <a:graphic xmlns:a="http://schemas.openxmlformats.org/drawingml/2006/main">
@@ -3378,12 +3420,12 @@
                               <pic:pic xmlns:pic="http://schemas.openxmlformats.org/drawingml/2006/picture">
                                 <pic:nvPicPr>
                                   <pic:cNvPr id="8" name="Picture 8" title="Software University: Email Us">
-                                    <a:hlinkClick r:id="rId20"/>
+                                    <a:hlinkClick r:id="rId40"/>
                                   </pic:cNvPr>
                                   <pic:cNvPicPr/>
                                 </pic:nvPicPr>
                                 <pic:blipFill>
-                                  <a:blip r:embed="rId21"/>
+                                  <a:blip r:embed="rId41"/>
                                   <a:stretch>
                                     <a:fillRect/>
                                   </a:stretch>
@@ -6459,6 +6501,7 @@
   <w:style w:type="character" w:default="1" w:styleId="DefaultParagraphFont">
     <w:name w:val="Default Paragraph Font"/>
     <w:uiPriority w:val="1"/>
+    <w:semiHidden/>
     <w:unhideWhenUsed/>
   </w:style>
   <w:style w:type="table" w:default="1" w:styleId="TableNormal">
@@ -7097,7 +7140,7 @@
 </file>
 
 <file path=customXml/itemProps1.xml><?xml version="1.0" encoding="utf-8"?>
-<ds:datastoreItem xmlns:ds="http://schemas.openxmlformats.org/officeDocument/2006/customXml" ds:itemID="{367CB403-6E25-43F6-A41C-D7472906B4C2}">
+<ds:datastoreItem xmlns:ds="http://schemas.openxmlformats.org/officeDocument/2006/customXml" ds:itemID="{F9FBA5A6-8272-4733-842D-681755C2A895}">
   <ds:schemaRefs>
     <ds:schemaRef ds:uri="http://schemas.openxmlformats.org/officeDocument/2006/bibliography"/>
   </ds:schemaRefs>

</xml_diff>